<commit_message>
revised copy plus tech
</commit_message>
<xml_diff>
--- a/Business Model Canvas for Mc Bike and Sport.docx
+++ b/Business Model Canvas for Mc Bike and Sport.docx
@@ -104,6 +104,38 @@
         </w:rPr>
         <w:t xml:space="preserve"> the mountain bike association, </w:t>
       </w:r>
+      <w:r>
+        <w:rPr>
+          <w:lang w:val="en-CA"/>
+        </w:rPr>
+        <w:t xml:space="preserve">and </w:t>
+      </w:r>
+      <w:r>
+        <w:rPr>
+          <w:lang w:val="en-CA"/>
+        </w:rPr>
+        <w:t xml:space="preserve">the </w:t>
+      </w:r>
+      <w:proofErr w:type="spellStart"/>
+      <w:r>
+        <w:rPr>
+          <w:lang w:val="en-CA"/>
+        </w:rPr>
+        <w:t>Bulkle</w:t>
+      </w:r>
+      <w:r>
+        <w:rPr>
+          <w:lang w:val="en-CA"/>
+        </w:rPr>
+        <w:t>y</w:t>
+      </w:r>
+      <w:proofErr w:type="spellEnd"/>
+      <w:r>
+        <w:rPr>
+          <w:lang w:val="en-CA"/>
+        </w:rPr>
+        <w:t xml:space="preserve"> Valley Ski Club</w:t>
+      </w:r>
     </w:p>
     <w:p>
       <w:pPr>
@@ -120,7 +152,13 @@
         <w:rPr>
           <w:lang w:val="en-CA"/>
         </w:rPr>
-        <w:t xml:space="preserve">The mountain bike association bring publicity to the bike shop </w:t>
+        <w:t>Both organizations provide some business but most importantly they provide publicity</w:t>
+      </w:r>
+      <w:r>
+        <w:rPr>
+          <w:lang w:val="en-CA"/>
+        </w:rPr>
+        <w:t xml:space="preserve"> </w:t>
       </w:r>
     </w:p>
     <w:p>
@@ -166,11 +204,35 @@
         <w:rPr>
           <w:lang w:val="en-CA"/>
         </w:rPr>
+        <w:t>, Salomon</w:t>
+      </w:r>
+      <w:r>
+        <w:rPr>
+          <w:lang w:val="en-CA"/>
+        </w:rPr>
         <w:t xml:space="preserve"> and many others </w:t>
       </w:r>
     </w:p>
     <w:p>
       <w:pPr>
+        <w:pStyle w:val="ListParagraph"/>
+        <w:numPr>
+          <w:ilvl w:val="1"/>
+          <w:numId w:val="1"/>
+        </w:numPr>
+        <w:rPr>
+          <w:lang w:val="en-CA"/>
+        </w:rPr>
+      </w:pPr>
+      <w:r>
+        <w:rPr>
+          <w:lang w:val="en-CA"/>
+        </w:rPr>
+        <w:t>All these suppliers carry quality brands</w:t>
+      </w:r>
+    </w:p>
+    <w:p>
+      <w:pPr>
         <w:rPr>
           <w:sz w:val="32"/>
           <w:lang w:val="en-CA"/>
@@ -224,789 +286,1041 @@
           <w:lang w:val="en-CA"/>
         </w:rPr>
         <w:t>relationships</w:t>
+      </w:r>
+      <w:r>
+        <w:rPr>
+          <w:lang w:val="en-CA"/>
+        </w:rPr>
+        <w:t xml:space="preserve"> with local</w:t>
+      </w:r>
+      <w:r>
+        <w:rPr>
+          <w:lang w:val="en-CA"/>
+        </w:rPr>
+        <w:t>s</w:t>
+      </w:r>
+    </w:p>
+    <w:p>
+      <w:pPr>
+        <w:pStyle w:val="ListParagraph"/>
+        <w:numPr>
+          <w:ilvl w:val="0"/>
+          <w:numId w:val="2"/>
+        </w:numPr>
+        <w:rPr>
+          <w:lang w:val="en-CA"/>
+        </w:rPr>
+      </w:pPr>
+      <w:r>
+        <w:rPr>
+          <w:lang w:val="en-CA"/>
+        </w:rPr>
+        <w:t>Requires the building of a good company image though community events by sponsoring and hosting</w:t>
+      </w:r>
+    </w:p>
+    <w:p>
+      <w:pPr>
+        <w:pStyle w:val="ListParagraph"/>
+        <w:numPr>
+          <w:ilvl w:val="0"/>
+          <w:numId w:val="2"/>
+        </w:numPr>
+        <w:rPr>
+          <w:lang w:val="en-CA"/>
+        </w:rPr>
+      </w:pPr>
+      <w:r>
+        <w:rPr>
+          <w:lang w:val="en-CA"/>
+        </w:rPr>
+        <w:t>Requires good reputation for tourism (especially for fishing)</w:t>
+      </w:r>
+    </w:p>
+    <w:p>
+      <w:pPr>
+        <w:pStyle w:val="ListParagraph"/>
+        <w:numPr>
+          <w:ilvl w:val="0"/>
+          <w:numId w:val="2"/>
+        </w:numPr>
+        <w:rPr>
+          <w:lang w:val="en-CA"/>
+        </w:rPr>
+      </w:pPr>
+      <w:r>
+        <w:rPr>
+          <w:lang w:val="en-CA"/>
+        </w:rPr>
+        <w:t>Hiring of key staff members to provide above average sales experience</w:t>
+      </w:r>
+    </w:p>
+    <w:p>
+      <w:pPr>
+        <w:rPr>
+          <w:sz w:val="32"/>
+          <w:lang w:val="en-CA"/>
+        </w:rPr>
+      </w:pPr>
+      <w:r>
+        <w:rPr>
+          <w:sz w:val="32"/>
+          <w:lang w:val="en-CA"/>
+        </w:rPr>
+        <w:t>Key resources</w:t>
+      </w:r>
+    </w:p>
+    <w:p>
+      <w:pPr>
+        <w:pStyle w:val="ListParagraph"/>
+        <w:numPr>
+          <w:ilvl w:val="0"/>
+          <w:numId w:val="3"/>
+        </w:numPr>
+        <w:rPr>
+          <w:lang w:val="en-CA"/>
+        </w:rPr>
+      </w:pPr>
+      <w:r>
+        <w:rPr>
+          <w:lang w:val="en-CA"/>
+        </w:rPr>
+        <w:t>Good inventory (variety of products large inventory)</w:t>
+      </w:r>
+    </w:p>
+    <w:p>
+      <w:pPr>
+        <w:pStyle w:val="ListParagraph"/>
+        <w:numPr>
+          <w:ilvl w:val="0"/>
+          <w:numId w:val="3"/>
+        </w:numPr>
+        <w:rPr>
+          <w:lang w:val="en-CA"/>
+        </w:rPr>
+      </w:pPr>
+      <w:r>
+        <w:rPr>
+          <w:lang w:val="en-CA"/>
+        </w:rPr>
+        <w:t>Well trained staff to deliver great sales experience (it’s a local business key asset)</w:t>
+      </w:r>
+    </w:p>
+    <w:p>
+      <w:pPr>
+        <w:pStyle w:val="ListParagraph"/>
+        <w:numPr>
+          <w:ilvl w:val="0"/>
+          <w:numId w:val="3"/>
+        </w:numPr>
+        <w:rPr>
+          <w:lang w:val="en-CA"/>
+        </w:rPr>
+      </w:pPr>
+      <w:r>
+        <w:rPr>
+          <w:lang w:val="en-CA"/>
+        </w:rPr>
+        <w:t>Good variety of rental bikes and pontoon boats</w:t>
+      </w:r>
+    </w:p>
+    <w:p>
+      <w:pPr>
+        <w:rPr>
+          <w:b/>
+          <w:sz w:val="32"/>
+          <w:lang w:val="en-CA"/>
+        </w:rPr>
+      </w:pPr>
+      <w:r>
+        <w:rPr>
+          <w:b/>
+          <w:sz w:val="32"/>
+          <w:lang w:val="en-CA"/>
+        </w:rPr>
+        <w:t>Value Proposition</w:t>
+      </w:r>
+    </w:p>
+    <w:p>
+      <w:pPr>
+        <w:pStyle w:val="ListParagraph"/>
+        <w:numPr>
+          <w:ilvl w:val="0"/>
+          <w:numId w:val="4"/>
+        </w:numPr>
+        <w:rPr>
+          <w:lang w:val="en-CA"/>
+        </w:rPr>
+      </w:pPr>
+      <w:r>
+        <w:rPr>
+          <w:lang w:val="en-CA"/>
+        </w:rPr>
+        <w:t xml:space="preserve">Delivers exceptional </w:t>
+      </w:r>
+      <w:r>
+        <w:rPr>
+          <w:lang w:val="en-CA"/>
+        </w:rPr>
+        <w:t>sales experience</w:t>
+      </w:r>
+    </w:p>
+    <w:p>
+      <w:pPr>
+        <w:pStyle w:val="ListParagraph"/>
+        <w:numPr>
+          <w:ilvl w:val="0"/>
+          <w:numId w:val="4"/>
+        </w:numPr>
+        <w:rPr>
+          <w:lang w:val="en-CA"/>
+        </w:rPr>
+      </w:pPr>
+      <w:r>
+        <w:rPr>
+          <w:lang w:val="en-CA"/>
+        </w:rPr>
+        <w:t>Everyone one working in the store is involved in the activities and uses the products that they sell</w:t>
+      </w:r>
+    </w:p>
+    <w:p>
+      <w:pPr>
+        <w:pStyle w:val="ListParagraph"/>
+        <w:numPr>
+          <w:ilvl w:val="0"/>
+          <w:numId w:val="4"/>
+        </w:numPr>
+        <w:rPr>
+          <w:lang w:val="en-CA"/>
+        </w:rPr>
+      </w:pPr>
+      <w:r>
+        <w:rPr>
+          <w:lang w:val="en-CA"/>
+        </w:rPr>
+        <w:t>Knowledgeable, helping educate customer</w:t>
+      </w:r>
+      <w:r>
+        <w:rPr>
+          <w:lang w:val="en-CA"/>
+        </w:rPr>
+        <w:t>s</w:t>
+      </w:r>
+      <w:r>
+        <w:rPr>
+          <w:lang w:val="en-CA"/>
+        </w:rPr>
+        <w:t xml:space="preserve"> on what product is best for his or her needs</w:t>
+      </w:r>
+    </w:p>
+    <w:p>
+      <w:pPr>
+        <w:pStyle w:val="ListParagraph"/>
+        <w:numPr>
+          <w:ilvl w:val="0"/>
+          <w:numId w:val="4"/>
+        </w:numPr>
+        <w:rPr>
+          <w:lang w:val="en-CA"/>
+        </w:rPr>
+      </w:pPr>
+      <w:r>
+        <w:rPr>
+          <w:lang w:val="en-CA"/>
+        </w:rPr>
+        <w:t>Providing a variety of performance sports equipment from fishing to biking (good variety covering almost all local hobbies)</w:t>
+      </w:r>
+    </w:p>
+    <w:p>
+      <w:pPr>
+        <w:pStyle w:val="ListParagraph"/>
+        <w:numPr>
+          <w:ilvl w:val="0"/>
+          <w:numId w:val="4"/>
+        </w:numPr>
+        <w:rPr>
+          <w:lang w:val="en-CA"/>
+        </w:rPr>
+      </w:pPr>
+      <w:r>
+        <w:rPr>
+          <w:lang w:val="en-CA"/>
+        </w:rPr>
+        <w:t>Bike repair shop</w:t>
+      </w:r>
+    </w:p>
+    <w:p>
+      <w:pPr>
+        <w:pStyle w:val="ListParagraph"/>
+        <w:numPr>
+          <w:ilvl w:val="1"/>
+          <w:numId w:val="4"/>
+        </w:numPr>
+        <w:rPr>
+          <w:lang w:val="en-CA"/>
+        </w:rPr>
+      </w:pPr>
+      <w:r>
+        <w:rPr>
+          <w:lang w:val="en-CA"/>
+        </w:rPr>
+        <w:t>Provides 3 free tune ups in first year on new bike purchases</w:t>
+      </w:r>
+    </w:p>
+    <w:p>
+      <w:pPr>
+        <w:pStyle w:val="ListParagraph"/>
+        <w:numPr>
+          <w:ilvl w:val="0"/>
+          <w:numId w:val="4"/>
+        </w:numPr>
+        <w:rPr>
+          <w:lang w:val="en-CA"/>
+        </w:rPr>
+      </w:pPr>
+      <w:r>
+        <w:rPr>
+          <w:lang w:val="en-CA"/>
+        </w:rPr>
+        <w:t>Providing a trustworthy opinion on products and giving recommendations based on facts</w:t>
+      </w:r>
+      <w:r>
+        <w:rPr>
+          <w:lang w:val="en-CA"/>
+        </w:rPr>
+        <w:t xml:space="preserve"> and experience</w:t>
+      </w:r>
+    </w:p>
+    <w:p>
+      <w:pPr>
+        <w:pStyle w:val="ListParagraph"/>
+        <w:numPr>
+          <w:ilvl w:val="0"/>
+          <w:numId w:val="4"/>
+        </w:numPr>
+        <w:rPr>
+          <w:lang w:val="en-CA"/>
+        </w:rPr>
+      </w:pPr>
+      <w:r>
+        <w:rPr>
+          <w:lang w:val="en-CA"/>
+        </w:rPr>
+        <w:t>Dealing with warranty issues with suppliers for customers</w:t>
+      </w:r>
+    </w:p>
+    <w:p>
+      <w:pPr>
+        <w:pStyle w:val="ListParagraph"/>
+        <w:numPr>
+          <w:ilvl w:val="0"/>
+          <w:numId w:val="4"/>
+        </w:numPr>
+        <w:rPr>
+          <w:lang w:val="en-CA"/>
+        </w:rPr>
+      </w:pPr>
+      <w:r>
+        <w:rPr>
+          <w:lang w:val="en-CA"/>
+        </w:rPr>
+        <w:t>Assistance in installing and setting up products</w:t>
+      </w:r>
+    </w:p>
+    <w:p>
+      <w:pPr>
+        <w:pStyle w:val="ListParagraph"/>
+        <w:numPr>
+          <w:ilvl w:val="0"/>
+          <w:numId w:val="4"/>
+        </w:numPr>
+        <w:rPr>
+          <w:lang w:val="en-CA"/>
+        </w:rPr>
+      </w:pPr>
+      <w:r>
+        <w:rPr>
+          <w:lang w:val="en-CA"/>
+        </w:rPr>
+        <w:t>Provides rentals</w:t>
+      </w:r>
+    </w:p>
+    <w:p>
+      <w:pPr>
+        <w:rPr>
+          <w:sz w:val="32"/>
+          <w:lang w:val="en-CA"/>
+        </w:rPr>
+      </w:pPr>
+      <w:r>
+        <w:rPr>
+          <w:sz w:val="32"/>
+          <w:lang w:val="en-CA"/>
+        </w:rPr>
+        <w:t>Customer relationships</w:t>
+      </w:r>
+    </w:p>
+    <w:p>
+      <w:pPr>
+        <w:pStyle w:val="ListParagraph"/>
+        <w:numPr>
+          <w:ilvl w:val="0"/>
+          <w:numId w:val="6"/>
+        </w:numPr>
+        <w:rPr>
+          <w:lang w:val="en-CA"/>
+        </w:rPr>
+      </w:pPr>
+      <w:r>
+        <w:rPr>
+          <w:lang w:val="en-CA"/>
+        </w:rPr>
+        <w:t xml:space="preserve">For locals, </w:t>
+      </w:r>
+      <w:r>
+        <w:rPr>
+          <w:lang w:val="en-CA"/>
+        </w:rPr>
+        <w:t>continued long term relationships</w:t>
+      </w:r>
+      <w:r>
+        <w:rPr>
+          <w:lang w:val="en-CA"/>
+        </w:rPr>
+        <w:t xml:space="preserve">. Most </w:t>
+      </w:r>
+      <w:r>
+        <w:rPr>
+          <w:lang w:val="en-CA"/>
+        </w:rPr>
+        <w:t xml:space="preserve">important because they provide </w:t>
+      </w:r>
+      <w:r>
+        <w:rPr>
+          <w:lang w:val="en-CA"/>
+        </w:rPr>
+        <w:t>business throughout the year. They come in two types</w:t>
+      </w:r>
+    </w:p>
+    <w:p>
+      <w:pPr>
+        <w:pStyle w:val="ListParagraph"/>
+        <w:numPr>
+          <w:ilvl w:val="1"/>
+          <w:numId w:val="6"/>
+        </w:numPr>
+        <w:rPr>
+          <w:lang w:val="en-CA"/>
+        </w:rPr>
+      </w:pPr>
+      <w:r>
+        <w:rPr>
+          <w:lang w:val="en-CA"/>
+        </w:rPr>
+        <w:t>Outdoor enthusiast: expect high level of product knowledge and insight into techniques</w:t>
+      </w:r>
+    </w:p>
+    <w:p>
+      <w:pPr>
+        <w:pStyle w:val="ListParagraph"/>
+        <w:numPr>
+          <w:ilvl w:val="1"/>
+          <w:numId w:val="6"/>
+        </w:numPr>
+        <w:rPr>
+          <w:lang w:val="en-CA"/>
+        </w:rPr>
+      </w:pPr>
+      <w:r>
+        <w:rPr>
+          <w:lang w:val="en-CA"/>
+        </w:rPr>
+        <w:t xml:space="preserve">Entry into sports: expect guidance and advice when getting started in a sport </w:t>
+      </w:r>
+    </w:p>
+    <w:p>
+      <w:pPr>
+        <w:pStyle w:val="ListParagraph"/>
+        <w:numPr>
+          <w:ilvl w:val="0"/>
+          <w:numId w:val="6"/>
+        </w:numPr>
+        <w:rPr>
+          <w:lang w:val="en-CA"/>
+        </w:rPr>
+      </w:pPr>
+      <w:r>
+        <w:rPr>
+          <w:lang w:val="en-CA"/>
+        </w:rPr>
+        <w:lastRenderedPageBreak/>
+        <w:t xml:space="preserve">For tourists, starting a relationship that will hopefully spread the word to others about </w:t>
+      </w:r>
+      <w:proofErr w:type="spellStart"/>
+      <w:r>
+        <w:rPr>
+          <w:lang w:val="en-CA"/>
+        </w:rPr>
+        <w:t>Mcbike</w:t>
+      </w:r>
+      <w:proofErr w:type="spellEnd"/>
+      <w:r>
+        <w:rPr>
+          <w:lang w:val="en-CA"/>
+        </w:rPr>
+        <w:t xml:space="preserve">. The tourism industry is the second most important </w:t>
+      </w:r>
+      <w:r>
+        <w:rPr>
+          <w:lang w:val="en-CA"/>
+        </w:rPr>
+        <w:t xml:space="preserve">by </w:t>
+      </w:r>
+      <w:r>
+        <w:rPr>
+          <w:lang w:val="en-CA"/>
+        </w:rPr>
+        <w:t>providing income that will carry the business over and through the winter. Two types</w:t>
+      </w:r>
+    </w:p>
+    <w:p>
+      <w:pPr>
+        <w:pStyle w:val="ListParagraph"/>
+        <w:numPr>
+          <w:ilvl w:val="1"/>
+          <w:numId w:val="6"/>
+        </w:numPr>
+        <w:rPr>
+          <w:lang w:val="en-CA"/>
+        </w:rPr>
+      </w:pPr>
+      <w:r>
+        <w:rPr>
+          <w:lang w:val="en-CA"/>
+        </w:rPr>
+        <w:t>Outdoor enthusiast:</w:t>
+      </w:r>
+      <w:r>
+        <w:rPr>
+          <w:lang w:val="en-CA"/>
+        </w:rPr>
+        <w:t xml:space="preserve"> </w:t>
+      </w:r>
+      <w:r>
+        <w:rPr>
+          <w:lang w:val="en-CA"/>
+        </w:rPr>
+        <w:t xml:space="preserve">expect high level of product knowledge and </w:t>
+      </w:r>
+      <w:r>
+        <w:rPr>
+          <w:lang w:val="en-CA"/>
+        </w:rPr>
+        <w:t>insight</w:t>
+      </w:r>
+      <w:r>
+        <w:rPr>
+          <w:lang w:val="en-CA"/>
+        </w:rPr>
+        <w:t xml:space="preserve"> into techniques</w:t>
+      </w:r>
+      <w:r>
+        <w:rPr>
+          <w:lang w:val="en-CA"/>
+        </w:rPr>
+        <w:t>, as well as a lot of local knowledge</w:t>
+      </w:r>
+      <w:r>
+        <w:rPr>
+          <w:lang w:val="en-CA"/>
+        </w:rPr>
+        <w:t xml:space="preserve">. </w:t>
+      </w:r>
+      <w:r>
+        <w:rPr>
+          <w:lang w:val="en-CA"/>
+        </w:rPr>
+        <w:t>Expect you to help make their trip more enjoyable</w:t>
+      </w:r>
+    </w:p>
+    <w:p>
+      <w:pPr>
+        <w:pStyle w:val="ListParagraph"/>
+        <w:numPr>
+          <w:ilvl w:val="1"/>
+          <w:numId w:val="6"/>
+        </w:numPr>
+        <w:rPr>
+          <w:lang w:val="en-CA"/>
+        </w:rPr>
+      </w:pPr>
+      <w:r>
+        <w:rPr>
+          <w:lang w:val="en-CA"/>
+        </w:rPr>
+        <w:t>Walk in: expect local knowledge,</w:t>
+      </w:r>
+      <w:r>
+        <w:rPr>
+          <w:lang w:val="en-CA"/>
+        </w:rPr>
+        <w:t xml:space="preserve"> and some product knowledge for local area</w:t>
+      </w:r>
+      <w:r>
+        <w:rPr>
+          <w:lang w:val="en-CA"/>
+        </w:rPr>
+        <w:t xml:space="preserve">. </w:t>
+      </w:r>
+      <w:r>
+        <w:rPr>
+          <w:lang w:val="en-CA"/>
+        </w:rPr>
+        <w:t>Expect you to help make their trip more enjoyable</w:t>
+      </w:r>
+    </w:p>
+    <w:p>
+      <w:pPr>
+        <w:rPr>
+          <w:sz w:val="32"/>
+          <w:lang w:val="en-CA"/>
+        </w:rPr>
+      </w:pPr>
+      <w:r>
+        <w:rPr>
+          <w:sz w:val="32"/>
+          <w:lang w:val="en-CA"/>
+        </w:rPr>
+        <w:t>Channels</w:t>
+      </w:r>
+    </w:p>
+    <w:p>
+      <w:pPr>
+        <w:pStyle w:val="ListParagraph"/>
+        <w:numPr>
+          <w:ilvl w:val="0"/>
+          <w:numId w:val="6"/>
+        </w:numPr>
+        <w:rPr>
+          <w:lang w:val="en-CA"/>
+        </w:rPr>
+      </w:pPr>
+      <w:r>
+        <w:rPr>
+          <w:lang w:val="en-CA"/>
+        </w:rPr>
+        <w:t>Brick and mortar so all sales are through the store front</w:t>
+      </w:r>
+    </w:p>
+    <w:p>
+      <w:pPr>
+        <w:pStyle w:val="ListParagraph"/>
+        <w:numPr>
+          <w:ilvl w:val="0"/>
+          <w:numId w:val="6"/>
+        </w:numPr>
+        <w:rPr>
+          <w:lang w:val="en-CA"/>
+        </w:rPr>
+      </w:pPr>
+      <w:r>
+        <w:rPr>
+          <w:lang w:val="en-CA"/>
+        </w:rPr>
+        <w:t>Website to provide info to customers</w:t>
+      </w:r>
+    </w:p>
+    <w:p>
+      <w:pPr>
+        <w:pStyle w:val="ListParagraph"/>
+        <w:numPr>
+          <w:ilvl w:val="1"/>
+          <w:numId w:val="6"/>
+        </w:numPr>
+        <w:rPr>
+          <w:lang w:val="en-CA"/>
+        </w:rPr>
+      </w:pPr>
+      <w:r>
+        <w:rPr>
+          <w:lang w:val="en-CA"/>
+        </w:rPr>
+        <w:t>Could be improved to provide more info on products, and could be used to show what is on sale</w:t>
+      </w:r>
+      <w:r>
+        <w:rPr>
+          <w:lang w:val="en-CA"/>
+        </w:rPr>
+        <w:t xml:space="preserve"> (needs optimization)</w:t>
+      </w:r>
+    </w:p>
+    <w:p>
+      <w:pPr>
+        <w:pStyle w:val="ListParagraph"/>
+        <w:numPr>
+          <w:ilvl w:val="0"/>
+          <w:numId w:val="6"/>
+        </w:numPr>
+        <w:rPr>
+          <w:lang w:val="en-CA"/>
+        </w:rPr>
+      </w:pPr>
+      <w:r>
+        <w:rPr>
+          <w:lang w:val="en-CA"/>
+        </w:rPr>
+        <w:t>Social media like Facebook used for advertising mostly</w:t>
+      </w:r>
+    </w:p>
+    <w:p>
+      <w:pPr>
+        <w:pStyle w:val="ListParagraph"/>
+        <w:numPr>
+          <w:ilvl w:val="1"/>
+          <w:numId w:val="6"/>
+        </w:numPr>
+        <w:rPr>
+          <w:lang w:val="en-CA"/>
+        </w:rPr>
+      </w:pPr>
+      <w:r>
+        <w:rPr>
+          <w:lang w:val="en-CA"/>
+        </w:rPr>
+        <w:t>Is the most cost effective and reaches the highest number of people</w:t>
+      </w:r>
+    </w:p>
+    <w:p>
+      <w:pPr>
+        <w:pStyle w:val="ListParagraph"/>
+        <w:numPr>
+          <w:ilvl w:val="1"/>
+          <w:numId w:val="6"/>
+        </w:numPr>
+        <w:rPr>
+          <w:lang w:val="en-CA"/>
+        </w:rPr>
+      </w:pPr>
+      <w:r>
+        <w:rPr>
+          <w:lang w:val="en-CA"/>
+        </w:rPr>
+        <w:t>Social media could be expanded beyond Facebook</w:t>
+      </w:r>
+    </w:p>
+    <w:p>
+      <w:pPr>
+        <w:pStyle w:val="ListParagraph"/>
+        <w:numPr>
+          <w:ilvl w:val="0"/>
+          <w:numId w:val="6"/>
+        </w:numPr>
+        <w:rPr>
+          <w:lang w:val="en-CA"/>
+        </w:rPr>
+      </w:pPr>
+      <w:r>
+        <w:rPr>
+          <w:lang w:val="en-CA"/>
+        </w:rPr>
+        <w:t>Newspaper adds</w:t>
+      </w:r>
+    </w:p>
+    <w:p>
+      <w:pPr>
+        <w:pStyle w:val="ListParagraph"/>
+        <w:numPr>
+          <w:ilvl w:val="1"/>
+          <w:numId w:val="6"/>
+        </w:numPr>
+        <w:rPr>
+          <w:lang w:val="en-CA"/>
+        </w:rPr>
+      </w:pPr>
+      <w:r>
+        <w:rPr>
+          <w:lang w:val="en-CA"/>
+        </w:rPr>
+        <w:t>Reaches people</w:t>
+      </w:r>
+      <w:r>
+        <w:rPr>
+          <w:lang w:val="en-CA"/>
+        </w:rPr>
+        <w:t xml:space="preserve"> that Face</w:t>
+      </w:r>
+      <w:r>
+        <w:rPr>
+          <w:lang w:val="en-CA"/>
+        </w:rPr>
+        <w:t>book might not reach</w:t>
+      </w:r>
+    </w:p>
+    <w:p>
+      <w:pPr>
+        <w:rPr>
+          <w:b/>
+          <w:sz w:val="32"/>
+          <w:lang w:val="en-CA"/>
+        </w:rPr>
+      </w:pPr>
+      <w:r>
+        <w:rPr>
+          <w:b/>
+          <w:sz w:val="32"/>
+          <w:lang w:val="en-CA"/>
+        </w:rPr>
+        <w:t>Customer Segments</w:t>
+      </w:r>
+    </w:p>
+    <w:p>
+      <w:pPr>
+        <w:pStyle w:val="ListParagraph"/>
+        <w:numPr>
+          <w:ilvl w:val="0"/>
+          <w:numId w:val="6"/>
+        </w:numPr>
+        <w:rPr>
+          <w:lang w:val="en-CA"/>
+        </w:rPr>
+      </w:pPr>
+      <w:r>
+        <w:rPr>
+          <w:lang w:val="en-CA"/>
+        </w:rPr>
+        <w:t>Locals who are outdoor enthusiasts</w:t>
+      </w:r>
+    </w:p>
+    <w:p>
+      <w:pPr>
+        <w:pStyle w:val="ListParagraph"/>
+        <w:numPr>
+          <w:ilvl w:val="0"/>
+          <w:numId w:val="6"/>
+        </w:numPr>
+        <w:rPr>
+          <w:lang w:val="en-CA"/>
+        </w:rPr>
+      </w:pPr>
+      <w:r>
+        <w:rPr>
+          <w:lang w:val="en-CA"/>
+        </w:rPr>
+        <w:t>Locals looking to getting in to the sports</w:t>
+      </w:r>
+      <w:r>
+        <w:rPr>
+          <w:lang w:val="en-CA"/>
+        </w:rPr>
+        <w:t xml:space="preserve"> </w:t>
+      </w:r>
+    </w:p>
+    <w:p>
+      <w:pPr>
+        <w:pStyle w:val="ListParagraph"/>
+        <w:numPr>
+          <w:ilvl w:val="0"/>
+          <w:numId w:val="6"/>
+        </w:numPr>
+        <w:rPr>
+          <w:lang w:val="en-CA"/>
+        </w:rPr>
+      </w:pPr>
+      <w:r>
+        <w:rPr>
+          <w:lang w:val="en-CA"/>
+        </w:rPr>
+        <w:t>Tourism industry during the summer and fall (very important hopefully a good experience will increase tourism)</w:t>
+      </w:r>
+    </w:p>
+    <w:p>
+      <w:pPr>
+        <w:rPr>
+          <w:sz w:val="32"/>
+          <w:lang w:val="en-CA"/>
+        </w:rPr>
+      </w:pPr>
+      <w:r>
+        <w:rPr>
+          <w:sz w:val="32"/>
+          <w:lang w:val="en-CA"/>
+        </w:rPr>
+        <w:t>Cost Structure</w:t>
+      </w:r>
+    </w:p>
+    <w:p>
+      <w:pPr>
+        <w:pStyle w:val="ListParagraph"/>
+        <w:numPr>
+          <w:ilvl w:val="0"/>
+          <w:numId w:val="7"/>
+        </w:numPr>
+        <w:rPr>
+          <w:lang w:val="en-CA"/>
+        </w:rPr>
+      </w:pPr>
+      <w:r>
+        <w:rPr>
+          <w:lang w:val="en-CA"/>
+        </w:rPr>
+        <w:t>Cost of have a brick and mortar store front but is a key resource</w:t>
+      </w:r>
+    </w:p>
+    <w:p>
+      <w:pPr>
+        <w:pStyle w:val="ListParagraph"/>
+        <w:numPr>
+          <w:ilvl w:val="0"/>
+          <w:numId w:val="7"/>
+        </w:numPr>
+        <w:rPr>
+          <w:lang w:val="en-CA"/>
+        </w:rPr>
+      </w:pPr>
+      <w:r>
+        <w:rPr>
+          <w:lang w:val="en-CA"/>
+        </w:rPr>
+        <w:t>Advertising costs</w:t>
+      </w:r>
+    </w:p>
+    <w:p>
+      <w:pPr>
+        <w:pStyle w:val="ListParagraph"/>
+        <w:numPr>
+          <w:ilvl w:val="0"/>
+          <w:numId w:val="7"/>
+        </w:numPr>
+        <w:rPr>
+          <w:lang w:val="en-CA"/>
+        </w:rPr>
+      </w:pPr>
+      <w:r>
+        <w:rPr>
+          <w:lang w:val="en-CA"/>
+        </w:rPr>
+        <w:t>Hiring and training employees</w:t>
+      </w:r>
+    </w:p>
+    <w:p>
+      <w:pPr>
+        <w:pStyle w:val="ListParagraph"/>
+        <w:numPr>
+          <w:ilvl w:val="0"/>
+          <w:numId w:val="7"/>
+        </w:numPr>
+        <w:rPr>
+          <w:lang w:val="en-CA"/>
+        </w:rPr>
+      </w:pPr>
+      <w:r>
+        <w:rPr>
+          <w:lang w:val="en-CA"/>
+        </w:rPr>
+        <w:t>Sponsoring and hosting local events (expensive and time consuming)</w:t>
+      </w:r>
+    </w:p>
+    <w:p>
+      <w:pPr>
+        <w:pStyle w:val="ListParagraph"/>
+        <w:numPr>
+          <w:ilvl w:val="0"/>
+          <w:numId w:val="7"/>
+        </w:numPr>
+        <w:rPr>
+          <w:lang w:val="en-CA"/>
+        </w:rPr>
+      </w:pPr>
+      <w:r>
+        <w:rPr>
+          <w:lang w:val="en-CA"/>
+        </w:rPr>
+        <w:t>Inventory, very important to have a large inventory and a variety of products (has been constantly grown over the years)</w:t>
+      </w:r>
+    </w:p>
+    <w:p>
+      <w:pPr>
+        <w:pStyle w:val="ListParagraph"/>
+        <w:numPr>
+          <w:ilvl w:val="0"/>
+          <w:numId w:val="7"/>
+        </w:numPr>
+        <w:rPr>
+          <w:lang w:val="en-CA"/>
+        </w:rPr>
+      </w:pPr>
+      <w:r>
+        <w:rPr>
+          <w:lang w:val="en-CA"/>
+        </w:rPr>
+        <w:t xml:space="preserve">Inflation – relabelling </w:t>
+      </w:r>
+      <w:proofErr w:type="spellStart"/>
+      <w:r>
+        <w:rPr>
+          <w:lang w:val="en-CA"/>
+        </w:rPr>
+        <w:t>ect</w:t>
+      </w:r>
+      <w:proofErr w:type="spellEnd"/>
+      <w:r>
+        <w:rPr>
+          <w:lang w:val="en-CA"/>
+        </w:rPr>
+        <w:t>.</w:t>
+      </w:r>
+    </w:p>
+    <w:p>
+      <w:pPr>
+        <w:pStyle w:val="ListParagraph"/>
+        <w:numPr>
+          <w:ilvl w:val="0"/>
+          <w:numId w:val="7"/>
+        </w:numPr>
+        <w:rPr>
+          <w:lang w:val="en-CA"/>
+        </w:rPr>
+      </w:pPr>
+      <w:r>
+        <w:rPr>
+          <w:lang w:val="en-CA"/>
+        </w:rPr>
+        <w:t xml:space="preserve">Hiring of new employees </w:t>
+      </w:r>
+    </w:p>
+    <w:p>
+      <w:pPr>
+        <w:rPr>
+          <w:sz w:val="32"/>
+          <w:lang w:val="en-CA"/>
+        </w:rPr>
+      </w:pPr>
+      <w:r>
+        <w:rPr>
+          <w:sz w:val="32"/>
+          <w:lang w:val="en-CA"/>
+        </w:rPr>
+        <w:t>Revenue Streams</w:t>
+      </w:r>
+    </w:p>
+    <w:p>
+      <w:pPr>
+        <w:pStyle w:val="ListParagraph"/>
+        <w:numPr>
+          <w:ilvl w:val="0"/>
+          <w:numId w:val="10"/>
+        </w:numPr>
+        <w:rPr>
+          <w:lang w:val="en-CA"/>
+        </w:rPr>
+      </w:pPr>
+      <w:r>
+        <w:rPr>
+          <w:lang w:val="en-CA"/>
+        </w:rPr>
+        <w:t>Bike repairs</w:t>
       </w:r>
       <w:bookmarkStart w:id="0" w:name="_GoBack"/>
       <w:bookmarkEnd w:id="0"/>
-      <w:r>
-        <w:rPr>
-          <w:lang w:val="en-CA"/>
-        </w:rPr>
-        <w:t xml:space="preserve"> with local</w:t>
-      </w:r>
-    </w:p>
-    <w:p>
-      <w:pPr>
-        <w:pStyle w:val="ListParagraph"/>
-        <w:numPr>
-          <w:ilvl w:val="0"/>
-          <w:numId w:val="2"/>
-        </w:numPr>
-        <w:rPr>
-          <w:lang w:val="en-CA"/>
-        </w:rPr>
-      </w:pPr>
-      <w:r>
-        <w:rPr>
-          <w:lang w:val="en-CA"/>
-        </w:rPr>
-        <w:t>Requires the building of a good company image though community events by sponsoring and hosting</w:t>
-      </w:r>
-    </w:p>
-    <w:p>
-      <w:pPr>
-        <w:rPr>
-          <w:sz w:val="32"/>
-          <w:lang w:val="en-CA"/>
-        </w:rPr>
-      </w:pPr>
-      <w:r>
-        <w:rPr>
-          <w:sz w:val="32"/>
-          <w:lang w:val="en-CA"/>
-        </w:rPr>
-        <w:t>Key resources</w:t>
-      </w:r>
-    </w:p>
-    <w:p>
-      <w:pPr>
-        <w:pStyle w:val="ListParagraph"/>
-        <w:numPr>
-          <w:ilvl w:val="0"/>
-          <w:numId w:val="3"/>
-        </w:numPr>
-        <w:rPr>
-          <w:lang w:val="en-CA"/>
-        </w:rPr>
-      </w:pPr>
-      <w:r>
-        <w:rPr>
-          <w:lang w:val="en-CA"/>
-        </w:rPr>
-        <w:t>Good inventory (variety of products large inventory)</w:t>
-      </w:r>
-    </w:p>
-    <w:p>
-      <w:pPr>
-        <w:pStyle w:val="ListParagraph"/>
-        <w:numPr>
-          <w:ilvl w:val="0"/>
-          <w:numId w:val="3"/>
-        </w:numPr>
-        <w:rPr>
-          <w:lang w:val="en-CA"/>
-        </w:rPr>
-      </w:pPr>
-      <w:r>
-        <w:rPr>
-          <w:lang w:val="en-CA"/>
-        </w:rPr>
-        <w:t>Well trained staff to deliver great sales experience (it’s a local business key asset)</w:t>
-      </w:r>
-    </w:p>
-    <w:p>
-      <w:pPr>
-        <w:rPr>
-          <w:b/>
-          <w:sz w:val="32"/>
-          <w:lang w:val="en-CA"/>
-        </w:rPr>
-      </w:pPr>
-      <w:r>
-        <w:rPr>
-          <w:b/>
-          <w:sz w:val="32"/>
-          <w:lang w:val="en-CA"/>
-        </w:rPr>
-        <w:t>Value Proposition</w:t>
-      </w:r>
-    </w:p>
-    <w:p>
-      <w:pPr>
-        <w:pStyle w:val="ListParagraph"/>
-        <w:numPr>
-          <w:ilvl w:val="0"/>
-          <w:numId w:val="4"/>
-        </w:numPr>
-        <w:rPr>
-          <w:lang w:val="en-CA"/>
-        </w:rPr>
-      </w:pPr>
-      <w:r>
-        <w:rPr>
-          <w:lang w:val="en-CA"/>
-        </w:rPr>
-        <w:t xml:space="preserve">Delivers exceptional </w:t>
-      </w:r>
-      <w:r>
-        <w:rPr>
-          <w:lang w:val="en-CA"/>
-        </w:rPr>
-        <w:t>sales experience</w:t>
-      </w:r>
-    </w:p>
-    <w:p>
-      <w:pPr>
-        <w:pStyle w:val="ListParagraph"/>
-        <w:numPr>
-          <w:ilvl w:val="0"/>
-          <w:numId w:val="4"/>
-        </w:numPr>
-        <w:rPr>
-          <w:lang w:val="en-CA"/>
-        </w:rPr>
-      </w:pPr>
-      <w:r>
-        <w:rPr>
-          <w:lang w:val="en-CA"/>
-        </w:rPr>
-        <w:t>Everyone one working in the store is involved in the activities and uses the products that they sell</w:t>
-      </w:r>
-    </w:p>
-    <w:p>
-      <w:pPr>
-        <w:pStyle w:val="ListParagraph"/>
-        <w:numPr>
-          <w:ilvl w:val="0"/>
-          <w:numId w:val="4"/>
-        </w:numPr>
-        <w:rPr>
-          <w:lang w:val="en-CA"/>
-        </w:rPr>
-      </w:pPr>
-      <w:r>
-        <w:rPr>
-          <w:lang w:val="en-CA"/>
-        </w:rPr>
-        <w:t>Knowledgeable, helping educate customer on what product is best for his or her needs</w:t>
-      </w:r>
-    </w:p>
-    <w:p>
-      <w:pPr>
-        <w:pStyle w:val="ListParagraph"/>
-        <w:numPr>
-          <w:ilvl w:val="0"/>
-          <w:numId w:val="4"/>
-        </w:numPr>
-        <w:rPr>
-          <w:lang w:val="en-CA"/>
-        </w:rPr>
-      </w:pPr>
-      <w:r>
-        <w:rPr>
-          <w:lang w:val="en-CA"/>
-        </w:rPr>
-        <w:t>Providing a variety of performance sports equipment from fishing to biking (good variety covering almost all local hobbies)</w:t>
-      </w:r>
-    </w:p>
-    <w:p>
-      <w:pPr>
-        <w:pStyle w:val="ListParagraph"/>
-        <w:numPr>
-          <w:ilvl w:val="0"/>
-          <w:numId w:val="4"/>
-        </w:numPr>
-        <w:rPr>
-          <w:lang w:val="en-CA"/>
-        </w:rPr>
-      </w:pPr>
-      <w:r>
-        <w:rPr>
-          <w:lang w:val="en-CA"/>
-        </w:rPr>
-        <w:t>Bike repair shop</w:t>
-      </w:r>
-    </w:p>
-    <w:p>
-      <w:pPr>
-        <w:pStyle w:val="ListParagraph"/>
-        <w:numPr>
-          <w:ilvl w:val="1"/>
-          <w:numId w:val="4"/>
-        </w:numPr>
-        <w:rPr>
-          <w:lang w:val="en-CA"/>
-        </w:rPr>
-      </w:pPr>
-      <w:r>
-        <w:rPr>
-          <w:lang w:val="en-CA"/>
-        </w:rPr>
-        <w:t>Provides 3 free tune ups in first year on new bike purchases</w:t>
-      </w:r>
-    </w:p>
-    <w:p>
-      <w:pPr>
-        <w:pStyle w:val="ListParagraph"/>
-        <w:numPr>
-          <w:ilvl w:val="0"/>
-          <w:numId w:val="4"/>
-        </w:numPr>
-        <w:rPr>
-          <w:lang w:val="en-CA"/>
-        </w:rPr>
-      </w:pPr>
-      <w:r>
-        <w:rPr>
-          <w:lang w:val="en-CA"/>
-        </w:rPr>
-        <w:t>Providing a trustworthy opinion on products and giving recommendations based on facts</w:t>
-      </w:r>
-    </w:p>
-    <w:p>
-      <w:pPr>
-        <w:pStyle w:val="ListParagraph"/>
-        <w:numPr>
-          <w:ilvl w:val="0"/>
-          <w:numId w:val="4"/>
-        </w:numPr>
-        <w:rPr>
-          <w:lang w:val="en-CA"/>
-        </w:rPr>
-      </w:pPr>
-      <w:r>
-        <w:rPr>
-          <w:lang w:val="en-CA"/>
-        </w:rPr>
-        <w:t>Dealing with warranty issues with suppliers for customers</w:t>
-      </w:r>
-    </w:p>
-    <w:p>
-      <w:pPr>
-        <w:pStyle w:val="ListParagraph"/>
-        <w:numPr>
-          <w:ilvl w:val="0"/>
-          <w:numId w:val="4"/>
-        </w:numPr>
-        <w:rPr>
-          <w:lang w:val="en-CA"/>
-        </w:rPr>
-      </w:pPr>
-      <w:r>
-        <w:rPr>
-          <w:lang w:val="en-CA"/>
-        </w:rPr>
-        <w:t>Assistance in installing and setting up products</w:t>
-      </w:r>
-    </w:p>
-    <w:p>
-      <w:pPr>
-        <w:rPr>
-          <w:sz w:val="32"/>
-          <w:lang w:val="en-CA"/>
-        </w:rPr>
-      </w:pPr>
-      <w:r>
-        <w:rPr>
-          <w:sz w:val="32"/>
-          <w:lang w:val="en-CA"/>
-        </w:rPr>
-        <w:t>Customer relationships</w:t>
-      </w:r>
-    </w:p>
-    <w:p>
-      <w:pPr>
-        <w:pStyle w:val="ListParagraph"/>
-        <w:numPr>
-          <w:ilvl w:val="0"/>
-          <w:numId w:val="6"/>
-        </w:numPr>
-        <w:rPr>
-          <w:lang w:val="en-CA"/>
-        </w:rPr>
-      </w:pPr>
-      <w:r>
-        <w:rPr>
-          <w:lang w:val="en-CA"/>
-        </w:rPr>
-        <w:t xml:space="preserve">For locals, </w:t>
-      </w:r>
-      <w:r>
-        <w:rPr>
-          <w:lang w:val="en-CA"/>
-        </w:rPr>
-        <w:t>continued long term relationships</w:t>
-      </w:r>
-      <w:r>
-        <w:rPr>
-          <w:lang w:val="en-CA"/>
-        </w:rPr>
-        <w:t>. Most important, providing business throughout the year. They come in two types</w:t>
-      </w:r>
-    </w:p>
-    <w:p>
-      <w:pPr>
-        <w:pStyle w:val="ListParagraph"/>
-        <w:numPr>
-          <w:ilvl w:val="1"/>
-          <w:numId w:val="6"/>
-        </w:numPr>
-        <w:rPr>
-          <w:lang w:val="en-CA"/>
-        </w:rPr>
-      </w:pPr>
-      <w:r>
-        <w:rPr>
-          <w:lang w:val="en-CA"/>
-        </w:rPr>
-        <w:t>Outdoor enthusiast: expect high level of product knowledge and insight into techniques</w:t>
-      </w:r>
-    </w:p>
-    <w:p>
-      <w:pPr>
-        <w:pStyle w:val="ListParagraph"/>
-        <w:numPr>
-          <w:ilvl w:val="1"/>
-          <w:numId w:val="6"/>
-        </w:numPr>
-        <w:rPr>
-          <w:lang w:val="en-CA"/>
-        </w:rPr>
-      </w:pPr>
-      <w:r>
-        <w:rPr>
-          <w:lang w:val="en-CA"/>
-        </w:rPr>
-        <w:t xml:space="preserve">Entry into sports: expect guidance and advice when getting started in a sport </w:t>
-      </w:r>
-    </w:p>
-    <w:p>
-      <w:pPr>
-        <w:pStyle w:val="ListParagraph"/>
-        <w:numPr>
-          <w:ilvl w:val="0"/>
-          <w:numId w:val="6"/>
-        </w:numPr>
-        <w:rPr>
-          <w:lang w:val="en-CA"/>
-        </w:rPr>
-      </w:pPr>
-      <w:r>
-        <w:rPr>
-          <w:lang w:val="en-CA"/>
-        </w:rPr>
-        <w:t xml:space="preserve">For tourists, starting a relationship that will hopefully spread the word to others about </w:t>
-      </w:r>
-      <w:proofErr w:type="spellStart"/>
-      <w:r>
-        <w:rPr>
-          <w:lang w:val="en-CA"/>
-        </w:rPr>
-        <w:t>Mcbike</w:t>
-      </w:r>
-      <w:proofErr w:type="spellEnd"/>
-      <w:r>
-        <w:rPr>
-          <w:lang w:val="en-CA"/>
-        </w:rPr>
-        <w:t>. The tourism industry is the second most important providing income that will carry the business over and through the winter. Two types</w:t>
-      </w:r>
-    </w:p>
-    <w:p>
-      <w:pPr>
-        <w:pStyle w:val="ListParagraph"/>
-        <w:numPr>
-          <w:ilvl w:val="1"/>
-          <w:numId w:val="6"/>
-        </w:numPr>
-        <w:rPr>
-          <w:lang w:val="en-CA"/>
-        </w:rPr>
-      </w:pPr>
-      <w:r>
-        <w:rPr>
-          <w:lang w:val="en-CA"/>
-        </w:rPr>
-        <w:t>Outdoor enthusiast:</w:t>
-      </w:r>
-      <w:r>
-        <w:rPr>
-          <w:lang w:val="en-CA"/>
-        </w:rPr>
-        <w:t xml:space="preserve"> </w:t>
-      </w:r>
-      <w:r>
-        <w:rPr>
-          <w:lang w:val="en-CA"/>
-        </w:rPr>
-        <w:t xml:space="preserve">expect high level of product knowledge and </w:t>
-      </w:r>
-      <w:r>
-        <w:rPr>
-          <w:lang w:val="en-CA"/>
-        </w:rPr>
-        <w:t>insight</w:t>
-      </w:r>
-      <w:r>
-        <w:rPr>
-          <w:lang w:val="en-CA"/>
-        </w:rPr>
-        <w:t xml:space="preserve"> into techniques</w:t>
-      </w:r>
-      <w:r>
-        <w:rPr>
-          <w:lang w:val="en-CA"/>
-        </w:rPr>
-        <w:t>, as well as a lot of local knowledge</w:t>
-      </w:r>
-    </w:p>
-    <w:p>
-      <w:pPr>
-        <w:pStyle w:val="ListParagraph"/>
-        <w:numPr>
-          <w:ilvl w:val="1"/>
-          <w:numId w:val="6"/>
-        </w:numPr>
-        <w:rPr>
-          <w:lang w:val="en-CA"/>
-        </w:rPr>
-      </w:pPr>
-      <w:r>
-        <w:rPr>
-          <w:lang w:val="en-CA"/>
-        </w:rPr>
-        <w:t>Walk in: expect local knowledge,</w:t>
-      </w:r>
-      <w:r>
-        <w:rPr>
-          <w:lang w:val="en-CA"/>
-        </w:rPr>
-        <w:t xml:space="preserve"> and some product knowledge for local area</w:t>
-      </w:r>
-      <w:r>
-        <w:rPr>
-          <w:lang w:val="en-CA"/>
-        </w:rPr>
-        <w:t xml:space="preserve"> </w:t>
-      </w:r>
-    </w:p>
-    <w:p>
-      <w:pPr>
-        <w:rPr>
-          <w:lang w:val="en-CA"/>
-        </w:rPr>
-      </w:pPr>
-    </w:p>
-    <w:p>
-      <w:pPr>
-        <w:rPr>
-          <w:lang w:val="en-CA"/>
-        </w:rPr>
-      </w:pPr>
-    </w:p>
-    <w:p>
-      <w:pPr>
-        <w:rPr>
-          <w:lang w:val="en-CA"/>
-        </w:rPr>
-      </w:pPr>
-    </w:p>
-    <w:p>
-      <w:pPr>
-        <w:rPr>
-          <w:sz w:val="32"/>
-          <w:lang w:val="en-CA"/>
-        </w:rPr>
-      </w:pPr>
-      <w:r>
-        <w:rPr>
-          <w:sz w:val="32"/>
-          <w:lang w:val="en-CA"/>
-        </w:rPr>
-        <w:t>Channels</w:t>
-      </w:r>
-    </w:p>
-    <w:p>
-      <w:pPr>
-        <w:pStyle w:val="ListParagraph"/>
-        <w:numPr>
-          <w:ilvl w:val="0"/>
-          <w:numId w:val="6"/>
-        </w:numPr>
-        <w:rPr>
-          <w:lang w:val="en-CA"/>
-        </w:rPr>
-      </w:pPr>
-      <w:r>
-        <w:rPr>
-          <w:lang w:val="en-CA"/>
-        </w:rPr>
-        <w:t>Brick and mortar so all sales are through the store front</w:t>
-      </w:r>
-    </w:p>
-    <w:p>
-      <w:pPr>
-        <w:pStyle w:val="ListParagraph"/>
-        <w:numPr>
-          <w:ilvl w:val="0"/>
-          <w:numId w:val="6"/>
-        </w:numPr>
-        <w:rPr>
-          <w:lang w:val="en-CA"/>
-        </w:rPr>
-      </w:pPr>
-      <w:r>
-        <w:rPr>
-          <w:lang w:val="en-CA"/>
-        </w:rPr>
-        <w:t>Website to provide info to customers</w:t>
-      </w:r>
-    </w:p>
-    <w:p>
-      <w:pPr>
-        <w:pStyle w:val="ListParagraph"/>
-        <w:numPr>
-          <w:ilvl w:val="0"/>
-          <w:numId w:val="6"/>
-        </w:numPr>
-        <w:rPr>
-          <w:lang w:val="en-CA"/>
-        </w:rPr>
-      </w:pPr>
-      <w:r>
-        <w:rPr>
-          <w:lang w:val="en-CA"/>
-        </w:rPr>
-        <w:t>Social media like Facebook used for advertising mostly</w:t>
-      </w:r>
-    </w:p>
-    <w:p>
-      <w:pPr>
-        <w:pStyle w:val="ListParagraph"/>
-        <w:numPr>
-          <w:ilvl w:val="1"/>
-          <w:numId w:val="6"/>
-        </w:numPr>
-        <w:rPr>
-          <w:lang w:val="en-CA"/>
-        </w:rPr>
-      </w:pPr>
-      <w:r>
-        <w:rPr>
-          <w:lang w:val="en-CA"/>
-        </w:rPr>
-        <w:t>Is the most cost effective and reaches the highest number of people</w:t>
-      </w:r>
-    </w:p>
-    <w:p>
-      <w:pPr>
-        <w:pStyle w:val="ListParagraph"/>
-        <w:numPr>
-          <w:ilvl w:val="0"/>
-          <w:numId w:val="6"/>
-        </w:numPr>
-        <w:rPr>
-          <w:lang w:val="en-CA"/>
-        </w:rPr>
-      </w:pPr>
-      <w:r>
-        <w:rPr>
-          <w:lang w:val="en-CA"/>
-        </w:rPr>
-        <w:t>Newspaper adds</w:t>
-      </w:r>
-    </w:p>
-    <w:p>
-      <w:pPr>
-        <w:pStyle w:val="ListParagraph"/>
-        <w:numPr>
-          <w:ilvl w:val="1"/>
-          <w:numId w:val="6"/>
-        </w:numPr>
-        <w:rPr>
-          <w:lang w:val="en-CA"/>
-        </w:rPr>
-      </w:pPr>
-      <w:r>
-        <w:rPr>
-          <w:lang w:val="en-CA"/>
-        </w:rPr>
-        <w:t>Reaches people that face book might not reach</w:t>
-      </w:r>
-    </w:p>
-    <w:p>
-      <w:pPr>
-        <w:rPr>
-          <w:b/>
-          <w:sz w:val="32"/>
-          <w:lang w:val="en-CA"/>
-        </w:rPr>
-      </w:pPr>
-      <w:r>
-        <w:rPr>
-          <w:b/>
-          <w:sz w:val="32"/>
-          <w:lang w:val="en-CA"/>
-        </w:rPr>
-        <w:t>Customer Segments</w:t>
-      </w:r>
-    </w:p>
-    <w:p>
-      <w:pPr>
-        <w:pStyle w:val="ListParagraph"/>
-        <w:numPr>
-          <w:ilvl w:val="0"/>
-          <w:numId w:val="6"/>
-        </w:numPr>
-        <w:rPr>
-          <w:lang w:val="en-CA"/>
-        </w:rPr>
-      </w:pPr>
-      <w:r>
-        <w:rPr>
-          <w:lang w:val="en-CA"/>
-        </w:rPr>
-        <w:t>Locals who are outdoor enthusiasts</w:t>
-      </w:r>
-      <w:r>
-        <w:rPr>
-          <w:lang w:val="en-CA"/>
-        </w:rPr>
-        <w:t xml:space="preserve"> </w:t>
-      </w:r>
-    </w:p>
-    <w:p>
-      <w:pPr>
-        <w:pStyle w:val="ListParagraph"/>
-        <w:numPr>
-          <w:ilvl w:val="0"/>
-          <w:numId w:val="6"/>
-        </w:numPr>
-        <w:rPr>
-          <w:lang w:val="en-CA"/>
-        </w:rPr>
-      </w:pPr>
-      <w:r>
-        <w:rPr>
-          <w:lang w:val="en-CA"/>
-        </w:rPr>
-        <w:t>Locals looking to getting in to the sports</w:t>
-      </w:r>
-      <w:r>
-        <w:rPr>
-          <w:lang w:val="en-CA"/>
-        </w:rPr>
-        <w:t xml:space="preserve"> (starting long term relationships</w:t>
-      </w:r>
-    </w:p>
-    <w:p>
-      <w:pPr>
-        <w:pStyle w:val="ListParagraph"/>
-        <w:numPr>
-          <w:ilvl w:val="0"/>
-          <w:numId w:val="6"/>
-        </w:numPr>
-        <w:rPr>
-          <w:lang w:val="en-CA"/>
-        </w:rPr>
-      </w:pPr>
-      <w:r>
-        <w:rPr>
-          <w:lang w:val="en-CA"/>
-        </w:rPr>
-        <w:t>Tourism industry during the summer and fall (very important hopefully a good experience will increase tourism)</w:t>
-      </w:r>
-    </w:p>
-    <w:p>
-      <w:pPr>
-        <w:rPr>
-          <w:sz w:val="32"/>
-          <w:lang w:val="en-CA"/>
-        </w:rPr>
-      </w:pPr>
-      <w:r>
-        <w:rPr>
-          <w:sz w:val="32"/>
-          <w:lang w:val="en-CA"/>
-        </w:rPr>
-        <w:t>Cost Structure</w:t>
-      </w:r>
-    </w:p>
-    <w:p>
-      <w:pPr>
-        <w:pStyle w:val="ListParagraph"/>
-        <w:numPr>
-          <w:ilvl w:val="0"/>
-          <w:numId w:val="7"/>
-        </w:numPr>
-        <w:rPr>
-          <w:lang w:val="en-CA"/>
-        </w:rPr>
-      </w:pPr>
-      <w:r>
-        <w:rPr>
-          <w:lang w:val="en-CA"/>
-        </w:rPr>
-        <w:t>Cost of have a brick and mortar store front but is a key resource</w:t>
-      </w:r>
-    </w:p>
-    <w:p>
-      <w:pPr>
-        <w:pStyle w:val="ListParagraph"/>
-        <w:numPr>
-          <w:ilvl w:val="0"/>
-          <w:numId w:val="7"/>
-        </w:numPr>
-        <w:rPr>
-          <w:lang w:val="en-CA"/>
-        </w:rPr>
-      </w:pPr>
-      <w:r>
-        <w:rPr>
-          <w:lang w:val="en-CA"/>
-        </w:rPr>
-        <w:t>Hiring and training employees</w:t>
-      </w:r>
-    </w:p>
-    <w:p>
-      <w:pPr>
-        <w:pStyle w:val="ListParagraph"/>
-        <w:numPr>
-          <w:ilvl w:val="0"/>
-          <w:numId w:val="7"/>
-        </w:numPr>
-        <w:rPr>
-          <w:lang w:val="en-CA"/>
-        </w:rPr>
-      </w:pPr>
-      <w:r>
-        <w:rPr>
-          <w:lang w:val="en-CA"/>
-        </w:rPr>
-        <w:t>Sponsoring and hosting local events (expensive and time consuming)</w:t>
-      </w:r>
-    </w:p>
-    <w:p>
-      <w:pPr>
-        <w:rPr>
-          <w:sz w:val="32"/>
-          <w:lang w:val="en-CA"/>
-        </w:rPr>
-      </w:pPr>
-      <w:r>
-        <w:rPr>
-          <w:sz w:val="32"/>
-          <w:lang w:val="en-CA"/>
-        </w:rPr>
-        <w:t>Revenue Streams</w:t>
-      </w:r>
-    </w:p>
-    <w:p>
-      <w:pPr>
-        <w:pStyle w:val="ListParagraph"/>
-        <w:numPr>
-          <w:ilvl w:val="0"/>
-          <w:numId w:val="10"/>
-        </w:numPr>
-        <w:rPr>
-          <w:lang w:val="en-CA"/>
-        </w:rPr>
-      </w:pPr>
-      <w:r>
-        <w:rPr>
-          <w:lang w:val="en-CA"/>
-        </w:rPr>
-        <w:t>Bike repairs</w:t>
-      </w:r>
     </w:p>
     <w:p>
       <w:pPr>

</xml_diff>